<commit_message>
print field names is added
</commit_message>
<xml_diff>
--- a/conclusion.docx
+++ b/conclusion.docx
@@ -88,8 +88,6 @@
         </w:rPr>
         <w:t xml:space="preserve"> by key fields</w:t>
       </w:r>
-      <w:bookmarkStart w:id="0" w:name="_GoBack"/>
-      <w:bookmarkEnd w:id="0"/>
       <w:r>
         <w:rPr>
           <w:rFonts w:ascii="Calibri" w:hAnsi="Calibri" w:cs="Calibri"/>
@@ -365,6 +363,28 @@
         </w:rPr>
         <w:t>ser from using other data types thus limits the user.</w:t>
       </w:r>
+    </w:p>
+    <w:p>
+      <w:pPr>
+        <w:pStyle w:val="ListeParagraf"/>
+        <w:numPr>
+          <w:ilvl w:val="0"/>
+          <w:numId w:val="2"/>
+        </w:numPr>
+        <w:rPr>
+          <w:rFonts w:ascii="Calibri" w:hAnsi="Calibri" w:cs="Calibri"/>
+          <w:lang w:val="en-US"/>
+        </w:rPr>
+      </w:pPr>
+      <w:r>
+        <w:rPr>
+          <w:rFonts w:ascii="Calibri" w:hAnsi="Calibri" w:cs="Calibri"/>
+          <w:lang w:val="en-US"/>
+        </w:rPr>
+        <w:t>No error checking for invalid user inputs can be problematic in real life usage.</w:t>
+      </w:r>
+      <w:bookmarkStart w:id="0" w:name="_GoBack"/>
+      <w:bookmarkEnd w:id="0"/>
     </w:p>
     <w:p>
       <w:pPr>

</xml_diff>